<commit_message>
add and status text added
</commit_message>
<xml_diff>
--- a/Git Guide.docx
+++ b/Git Guide.docx
@@ -55,17 +55,253 @@
           <w:sz w:val="40"/>
           <w:szCs w:val="40"/>
         </w:rPr>
-        <w:t xml:space="preserve">git </w:t>
-      </w:r>
-      <w:proofErr w:type="spellStart"/>
-      <w:r>
+        <w:t>git init</w:t>
+      </w:r>
+    </w:p>
+    <w:p>
+      <w:pPr>
+        <w:rPr>
+          <w:sz w:val="30"/>
+          <w:szCs w:val="30"/>
+        </w:rPr>
+      </w:pPr>
+      <w:r>
+        <w:rPr>
+          <w:sz w:val="30"/>
+          <w:szCs w:val="30"/>
+        </w:rPr>
+        <w:t>git init is used</w:t>
+      </w:r>
+      <w:r>
+        <w:rPr>
+          <w:sz w:val="30"/>
+          <w:szCs w:val="30"/>
+        </w:rPr>
+        <w:t xml:space="preserve"> to create an empty repository </w:t>
+      </w:r>
+      <w:r>
+        <w:rPr>
+          <w:sz w:val="30"/>
+          <w:szCs w:val="30"/>
+        </w:rPr>
+        <w:t>in the f</w:t>
+      </w:r>
+      <w:r>
+        <w:rPr>
+          <w:sz w:val="30"/>
+          <w:szCs w:val="30"/>
+        </w:rPr>
+        <w:t>older</w:t>
+      </w:r>
+      <w:r>
+        <w:rPr>
+          <w:sz w:val="30"/>
+          <w:szCs w:val="30"/>
+        </w:rPr>
+        <w:t xml:space="preserve"> </w:t>
+      </w:r>
+      <w:r>
+        <w:rPr>
+          <w:sz w:val="30"/>
+          <w:szCs w:val="30"/>
+        </w:rPr>
+        <w:t>where you have started</w:t>
+      </w:r>
+      <w:r>
+        <w:rPr>
+          <w:sz w:val="30"/>
+          <w:szCs w:val="30"/>
+        </w:rPr>
+        <w:t xml:space="preserve"> Git bash.</w:t>
+      </w:r>
+    </w:p>
+    <w:p>
+      <w:pPr>
+        <w:rPr>
+          <w:sz w:val="30"/>
+          <w:szCs w:val="30"/>
+        </w:rPr>
+      </w:pPr>
+      <w:r>
+        <w:rPr>
+          <w:noProof/>
+        </w:rPr>
+        <w:drawing>
+          <wp:inline distT="0" distB="0" distL="0" distR="0" wp14:anchorId="2D64785A" wp14:editId="0269D97C">
+            <wp:extent cx="5534025" cy="990600"/>
+            <wp:effectExtent l="0" t="0" r="9525" b="0"/>
+            <wp:docPr id="1" name="Picture 1"/>
+            <wp:cNvGraphicFramePr>
+              <a:graphicFrameLocks xmlns:a="http://schemas.openxmlformats.org/drawingml/2006/main" noChangeAspect="1"/>
+            </wp:cNvGraphicFramePr>
+            <a:graphic xmlns:a="http://schemas.openxmlformats.org/drawingml/2006/main">
+              <a:graphicData uri="http://schemas.openxmlformats.org/drawingml/2006/picture">
+                <pic:pic xmlns:pic="http://schemas.openxmlformats.org/drawingml/2006/picture">
+                  <pic:nvPicPr>
+                    <pic:cNvPr id="1" name=""/>
+                    <pic:cNvPicPr/>
+                  </pic:nvPicPr>
+                  <pic:blipFill>
+                    <a:blip r:embed="rId4"/>
+                    <a:stretch>
+                      <a:fillRect/>
+                    </a:stretch>
+                  </pic:blipFill>
+                  <pic:spPr>
+                    <a:xfrm>
+                      <a:off x="0" y="0"/>
+                      <a:ext cx="5534025" cy="990600"/>
+                    </a:xfrm>
+                    <a:prstGeom prst="rect">
+                      <a:avLst/>
+                    </a:prstGeom>
+                  </pic:spPr>
+                </pic:pic>
+              </a:graphicData>
+            </a:graphic>
+          </wp:inline>
+        </w:drawing>
+      </w:r>
+    </w:p>
+    <w:p>
+      <w:pPr>
+        <w:rPr>
+          <w:sz w:val="30"/>
+          <w:szCs w:val="30"/>
+        </w:rPr>
+      </w:pPr>
+    </w:p>
+    <w:p>
+      <w:pPr>
+        <w:pStyle w:val="Heading1"/>
         <w:rPr>
           <w:sz w:val="40"/>
           <w:szCs w:val="40"/>
         </w:rPr>
-        <w:t>init</w:t>
-      </w:r>
-      <w:proofErr w:type="spellEnd"/>
+      </w:pPr>
+      <w:r>
+        <w:rPr>
+          <w:sz w:val="40"/>
+          <w:szCs w:val="40"/>
+        </w:rPr>
+        <w:t>g</w:t>
+      </w:r>
+      <w:r>
+        <w:rPr>
+          <w:sz w:val="40"/>
+          <w:szCs w:val="40"/>
+        </w:rPr>
+        <w:t>it status</w:t>
+      </w:r>
+    </w:p>
+    <w:p>
+      <w:pPr>
+        <w:rPr>
+          <w:noProof/>
+        </w:rPr>
+      </w:pPr>
+      <w:r>
+        <w:rPr>
+          <w:sz w:val="30"/>
+          <w:szCs w:val="30"/>
+        </w:rPr>
+        <w:t xml:space="preserve">This command will show you what is on the stage and what is not. It will tell you if it was modified, deleted, ext. </w:t>
+      </w:r>
+    </w:p>
+    <w:p>
+      <w:pPr>
+        <w:rPr>
+          <w:sz w:val="30"/>
+          <w:szCs w:val="30"/>
+        </w:rPr>
+      </w:pPr>
+      <w:r>
+        <w:rPr>
+          <w:noProof/>
+        </w:rPr>
+        <w:drawing>
+          <wp:inline distT="0" distB="0" distL="0" distR="0" wp14:anchorId="0A1F7929" wp14:editId="00EA2744">
+            <wp:extent cx="5534025" cy="2333625"/>
+            <wp:effectExtent l="0" t="0" r="9525" b="9525"/>
+            <wp:docPr id="2" name="Picture 2"/>
+            <wp:cNvGraphicFramePr>
+              <a:graphicFrameLocks xmlns:a="http://schemas.openxmlformats.org/drawingml/2006/main" noChangeAspect="1"/>
+            </wp:cNvGraphicFramePr>
+            <a:graphic xmlns:a="http://schemas.openxmlformats.org/drawingml/2006/main">
+              <a:graphicData uri="http://schemas.openxmlformats.org/drawingml/2006/picture">
+                <pic:pic xmlns:pic="http://schemas.openxmlformats.org/drawingml/2006/picture">
+                  <pic:nvPicPr>
+                    <pic:cNvPr id="1" name=""/>
+                    <pic:cNvPicPr/>
+                  </pic:nvPicPr>
+                  <pic:blipFill rotWithShape="1">
+                    <a:blip r:embed="rId5"/>
+                    <a:srcRect b="31180"/>
+                    <a:stretch/>
+                  </pic:blipFill>
+                  <pic:spPr bwMode="auto">
+                    <a:xfrm>
+                      <a:off x="0" y="0"/>
+                      <a:ext cx="5534025" cy="2333625"/>
+                    </a:xfrm>
+                    <a:prstGeom prst="rect">
+                      <a:avLst/>
+                    </a:prstGeom>
+                    <a:ln>
+                      <a:noFill/>
+                    </a:ln>
+                    <a:extLst>
+                      <a:ext uri="{53640926-AAD7-44D8-BBD7-CCE9431645EC}">
+                        <a14:shadowObscured xmlns:a14="http://schemas.microsoft.com/office/drawing/2010/main"/>
+                      </a:ext>
+                    </a:extLst>
+                  </pic:spPr>
+                </pic:pic>
+              </a:graphicData>
+            </a:graphic>
+          </wp:inline>
+        </w:drawing>
+      </w:r>
+    </w:p>
+    <w:p>
+      <w:pPr>
+        <w:rPr>
+          <w:sz w:val="30"/>
+          <w:szCs w:val="30"/>
+        </w:rPr>
+      </w:pPr>
+    </w:p>
+    <w:p>
+      <w:pPr>
+        <w:pStyle w:val="Heading1"/>
+        <w:rPr>
+          <w:sz w:val="40"/>
+          <w:szCs w:val="40"/>
+        </w:rPr>
+      </w:pPr>
+      <w:r>
+        <w:rPr>
+          <w:sz w:val="40"/>
+          <w:szCs w:val="40"/>
+        </w:rPr>
+        <w:t>g</w:t>
+      </w:r>
+      <w:r>
+        <w:rPr>
+          <w:sz w:val="40"/>
+          <w:szCs w:val="40"/>
+        </w:rPr>
+        <w:t xml:space="preserve">it </w:t>
+      </w:r>
+      <w:proofErr w:type="gramStart"/>
+      <w:r>
+        <w:rPr>
+          <w:sz w:val="40"/>
+          <w:szCs w:val="40"/>
+        </w:rPr>
+        <w:t>add</w:t>
+      </w:r>
+      <w:proofErr w:type="gramEnd"/>
     </w:p>
     <w:p>
       <w:pPr>
@@ -81,63 +317,115 @@
         </w:rPr>
         <w:t xml:space="preserve">git </w:t>
       </w:r>
-      <w:proofErr w:type="spellStart"/>
-      <w:r>
-        <w:rPr>
-          <w:sz w:val="30"/>
-          <w:szCs w:val="30"/>
-        </w:rPr>
-        <w:t>init</w:t>
-      </w:r>
-      <w:proofErr w:type="spellEnd"/>
-      <w:r>
-        <w:rPr>
-          <w:sz w:val="30"/>
-          <w:szCs w:val="30"/>
-        </w:rPr>
-        <w:t xml:space="preserve"> is used</w:t>
-      </w:r>
-      <w:r>
-        <w:rPr>
-          <w:sz w:val="30"/>
-          <w:szCs w:val="30"/>
-        </w:rPr>
-        <w:t xml:space="preserve"> to create an empty repository </w:t>
-      </w:r>
-      <w:r>
-        <w:rPr>
-          <w:sz w:val="30"/>
-          <w:szCs w:val="30"/>
-        </w:rPr>
-        <w:t>in the f</w:t>
-      </w:r>
-      <w:r>
-        <w:rPr>
-          <w:sz w:val="30"/>
-          <w:szCs w:val="30"/>
-        </w:rPr>
-        <w:t>older</w:t>
-      </w:r>
-      <w:r>
-        <w:rPr>
-          <w:sz w:val="30"/>
-          <w:szCs w:val="30"/>
-        </w:rPr>
-        <w:t xml:space="preserve"> </w:t>
-      </w:r>
-      <w:r>
-        <w:rPr>
-          <w:sz w:val="30"/>
-          <w:szCs w:val="30"/>
-        </w:rPr>
-        <w:t>where you have started</w:t>
-      </w:r>
-      <w:r>
-        <w:rPr>
-          <w:sz w:val="30"/>
-          <w:szCs w:val="30"/>
-        </w:rPr>
-        <w:t xml:space="preserve"> Git bash.</w:t>
+      <w:proofErr w:type="gramStart"/>
+      <w:r>
+        <w:rPr>
+          <w:sz w:val="30"/>
+          <w:szCs w:val="30"/>
+        </w:rPr>
+        <w:t>add .</w:t>
+      </w:r>
+      <w:proofErr w:type="gramEnd"/>
+      <w:r>
+        <w:rPr>
+          <w:sz w:val="30"/>
+          <w:szCs w:val="30"/>
+        </w:rPr>
+        <w:t xml:space="preserve">   – this command will add every file in the repository to the stage. Instead </w:t>
+      </w:r>
+      <w:proofErr w:type="gramStart"/>
+      <w:r>
+        <w:rPr>
+          <w:sz w:val="30"/>
+          <w:szCs w:val="30"/>
+        </w:rPr>
+        <w:t>of .</w:t>
+      </w:r>
+      <w:proofErr w:type="gramEnd"/>
+      <w:r>
+        <w:rPr>
+          <w:sz w:val="30"/>
+          <w:szCs w:val="30"/>
+        </w:rPr>
+        <w:t xml:space="preserve"> you can type in the file name after the dot to specify which one you want to add.</w:t>
+      </w:r>
+    </w:p>
+    <w:p>
+      <w:pPr>
+        <w:rPr>
+          <w:sz w:val="30"/>
+          <w:szCs w:val="30"/>
+        </w:rPr>
+      </w:pPr>
+      <w:r>
+        <w:rPr>
+          <w:sz w:val="30"/>
+          <w:szCs w:val="30"/>
+        </w:rPr>
+        <w:lastRenderedPageBreak/>
+        <w:t>This shows the files that were added using git status:</w:t>
+      </w:r>
+    </w:p>
+    <w:p>
+      <w:pPr>
+        <w:rPr>
+          <w:noProof/>
+        </w:rPr>
+      </w:pPr>
+    </w:p>
+    <w:p>
+      <w:pPr>
+        <w:rPr>
+          <w:sz w:val="30"/>
+          <w:szCs w:val="30"/>
+        </w:rPr>
+      </w:pPr>
+      <w:r>
+        <w:rPr>
+          <w:noProof/>
+        </w:rPr>
+        <w:drawing>
+          <wp:inline distT="0" distB="0" distL="0" distR="0" wp14:anchorId="55A00E6C" wp14:editId="00718785">
+            <wp:extent cx="5534025" cy="2257425"/>
+            <wp:effectExtent l="0" t="0" r="9525" b="9525"/>
+            <wp:docPr id="3" name="Picture 3"/>
+            <wp:cNvGraphicFramePr>
+              <a:graphicFrameLocks xmlns:a="http://schemas.openxmlformats.org/drawingml/2006/main" noChangeAspect="1"/>
+            </wp:cNvGraphicFramePr>
+            <a:graphic xmlns:a="http://schemas.openxmlformats.org/drawingml/2006/main">
+              <a:graphicData uri="http://schemas.openxmlformats.org/drawingml/2006/picture">
+                <pic:pic xmlns:pic="http://schemas.openxmlformats.org/drawingml/2006/picture">
+                  <pic:nvPicPr>
+                    <pic:cNvPr id="1" name=""/>
+                    <pic:cNvPicPr/>
+                  </pic:nvPicPr>
+                  <pic:blipFill rotWithShape="1">
+                    <a:blip r:embed="rId6"/>
+                    <a:srcRect t="33427"/>
+                    <a:stretch/>
+                  </pic:blipFill>
+                  <pic:spPr bwMode="auto">
+                    <a:xfrm>
+                      <a:off x="0" y="0"/>
+                      <a:ext cx="5534025" cy="2257425"/>
+                    </a:xfrm>
+                    <a:prstGeom prst="rect">
+                      <a:avLst/>
+                    </a:prstGeom>
+                    <a:ln>
+                      <a:noFill/>
+                    </a:ln>
+                    <a:extLst>
+                      <a:ext uri="{53640926-AAD7-44D8-BBD7-CCE9431645EC}">
+                        <a14:shadowObscured xmlns:a14="http://schemas.microsoft.com/office/drawing/2010/main"/>
+                      </a:ext>
+                    </a:extLst>
+                  </pic:spPr>
+                </pic:pic>
+              </a:graphicData>
+            </a:graphic>
+          </wp:inline>
+        </w:drawing>
       </w:r>
     </w:p>
     <w:p>

</xml_diff>

<commit_message>
Adding commands till commit
</commit_message>
<xml_diff>
--- a/Git Guide.docx
+++ b/Git Guide.docx
@@ -435,6 +435,123 @@
           <w:szCs w:val="30"/>
         </w:rPr>
       </w:pPr>
+    </w:p>
+    <w:p>
+      <w:pPr>
+        <w:rPr>
+          <w:sz w:val="30"/>
+          <w:szCs w:val="30"/>
+        </w:rPr>
+      </w:pPr>
+    </w:p>
+    <w:p>
+      <w:pPr>
+        <w:pStyle w:val="Heading1"/>
+        <w:rPr>
+          <w:sz w:val="40"/>
+          <w:szCs w:val="40"/>
+        </w:rPr>
+      </w:pPr>
+      <w:r>
+        <w:rPr>
+          <w:sz w:val="40"/>
+          <w:szCs w:val="40"/>
+        </w:rPr>
+        <w:t>g</w:t>
+      </w:r>
+      <w:r>
+        <w:rPr>
+          <w:sz w:val="40"/>
+          <w:szCs w:val="40"/>
+        </w:rPr>
+        <w:t xml:space="preserve">it </w:t>
+      </w:r>
+      <w:proofErr w:type="gramStart"/>
+      <w:r>
+        <w:rPr>
+          <w:sz w:val="40"/>
+          <w:szCs w:val="40"/>
+        </w:rPr>
+        <w:t>commit</w:t>
+      </w:r>
+      <w:proofErr w:type="gramEnd"/>
+    </w:p>
+    <w:p>
+      <w:pPr>
+        <w:rPr>
+          <w:sz w:val="30"/>
+          <w:szCs w:val="30"/>
+        </w:rPr>
+      </w:pPr>
+      <w:r>
+        <w:rPr>
+          <w:sz w:val="30"/>
+          <w:szCs w:val="30"/>
+        </w:rPr>
+        <w:t>git commit is used to put all the files in the staging area into a node. This node should have a note which is done by adding -m “note” after the git commit command.</w:t>
+      </w:r>
+    </w:p>
+    <w:p>
+      <w:pPr>
+        <w:rPr>
+          <w:noProof/>
+        </w:rPr>
+      </w:pPr>
+    </w:p>
+    <w:p>
+      <w:pPr>
+        <w:rPr>
+          <w:sz w:val="30"/>
+          <w:szCs w:val="30"/>
+        </w:rPr>
+      </w:pPr>
+      <w:r>
+        <w:rPr>
+          <w:noProof/>
+        </w:rPr>
+        <w:drawing>
+          <wp:inline distT="0" distB="0" distL="0" distR="0" wp14:anchorId="2D92D0E7" wp14:editId="4FE046EA">
+            <wp:extent cx="5534025" cy="2781300"/>
+            <wp:effectExtent l="0" t="0" r="9525" b="0"/>
+            <wp:docPr id="4" name="Picture 4"/>
+            <wp:cNvGraphicFramePr>
+              <a:graphicFrameLocks xmlns:a="http://schemas.openxmlformats.org/drawingml/2006/main" noChangeAspect="1"/>
+            </wp:cNvGraphicFramePr>
+            <a:graphic xmlns:a="http://schemas.openxmlformats.org/drawingml/2006/main">
+              <a:graphicData uri="http://schemas.openxmlformats.org/drawingml/2006/picture">
+                <pic:pic xmlns:pic="http://schemas.openxmlformats.org/drawingml/2006/picture">
+                  <pic:nvPicPr>
+                    <pic:cNvPr id="1" name=""/>
+                    <pic:cNvPicPr/>
+                  </pic:nvPicPr>
+                  <pic:blipFill rotWithShape="1">
+                    <a:blip r:embed="rId7"/>
+                    <a:srcRect t="21081"/>
+                    <a:stretch/>
+                  </pic:blipFill>
+                  <pic:spPr bwMode="auto">
+                    <a:xfrm>
+                      <a:off x="0" y="0"/>
+                      <a:ext cx="5534025" cy="2781300"/>
+                    </a:xfrm>
+                    <a:prstGeom prst="rect">
+                      <a:avLst/>
+                    </a:prstGeom>
+                    <a:ln>
+                      <a:noFill/>
+                    </a:ln>
+                    <a:extLst>
+                      <a:ext uri="{53640926-AAD7-44D8-BBD7-CCE9431645EC}">
+                        <a14:shadowObscured xmlns:a14="http://schemas.microsoft.com/office/drawing/2010/main"/>
+                      </a:ext>
+                    </a:extLst>
+                  </pic:spPr>
+                </pic:pic>
+              </a:graphicData>
+            </a:graphic>
+          </wp:inline>
+        </w:drawing>
+      </w:r>
     </w:p>
     <w:p>
       <w:pPr>

</xml_diff>

<commit_message>
Getting ready to stash
</commit_message>
<xml_diff>
--- a/Git Guide.docx
+++ b/Git Guide.docx
@@ -291,22 +291,63 @@
           <w:sz w:val="40"/>
           <w:szCs w:val="40"/>
         </w:rPr>
-        <w:t>it add</w:t>
-      </w:r>
-    </w:p>
-    <w:p>
-      <w:pPr>
-        <w:rPr>
-          <w:sz w:val="30"/>
-          <w:szCs w:val="30"/>
-        </w:rPr>
-      </w:pPr>
-      <w:r>
-        <w:rPr>
-          <w:sz w:val="30"/>
-          <w:szCs w:val="30"/>
-        </w:rPr>
-        <w:t>git add .   – this command will add every file in the repository to the stage. Instead of . you can type in the file name after the dot to specify which one you want to add.</w:t>
+        <w:t xml:space="preserve">it </w:t>
+      </w:r>
+      <w:proofErr w:type="gramStart"/>
+      <w:r>
+        <w:rPr>
+          <w:sz w:val="40"/>
+          <w:szCs w:val="40"/>
+        </w:rPr>
+        <w:t>add</w:t>
+      </w:r>
+      <w:proofErr w:type="gramEnd"/>
+    </w:p>
+    <w:p>
+      <w:pPr>
+        <w:rPr>
+          <w:sz w:val="30"/>
+          <w:szCs w:val="30"/>
+        </w:rPr>
+      </w:pPr>
+      <w:r>
+        <w:rPr>
+          <w:sz w:val="30"/>
+          <w:szCs w:val="30"/>
+        </w:rPr>
+        <w:t xml:space="preserve">git </w:t>
+      </w:r>
+      <w:proofErr w:type="gramStart"/>
+      <w:r>
+        <w:rPr>
+          <w:sz w:val="30"/>
+          <w:szCs w:val="30"/>
+        </w:rPr>
+        <w:t>add .</w:t>
+      </w:r>
+      <w:proofErr w:type="gramEnd"/>
+      <w:r>
+        <w:rPr>
+          <w:sz w:val="30"/>
+          <w:szCs w:val="30"/>
+        </w:rPr>
+        <w:t xml:space="preserve">   – this command will add every file in the repository to the stage. Instead </w:t>
+      </w:r>
+      <w:proofErr w:type="gramStart"/>
+      <w:r>
+        <w:rPr>
+          <w:sz w:val="30"/>
+          <w:szCs w:val="30"/>
+        </w:rPr>
+        <w:t>of .</w:t>
+      </w:r>
+      <w:proofErr w:type="gramEnd"/>
+      <w:r>
+        <w:rPr>
+          <w:sz w:val="30"/>
+          <w:szCs w:val="30"/>
+        </w:rPr>
+        <w:t xml:space="preserve"> you can type in the file name after the dot to specify which one you want to add.</w:t>
       </w:r>
     </w:p>
     <w:p>
@@ -423,8 +464,17 @@
           <w:sz w:val="40"/>
           <w:szCs w:val="40"/>
         </w:rPr>
-        <w:t>it commit</w:t>
-      </w:r>
+        <w:t xml:space="preserve">it </w:t>
+      </w:r>
+      <w:proofErr w:type="gramStart"/>
+      <w:r>
+        <w:rPr>
+          <w:sz w:val="40"/>
+          <w:szCs w:val="40"/>
+        </w:rPr>
+        <w:t>commit</w:t>
+      </w:r>
+      <w:proofErr w:type="gramEnd"/>
     </w:p>
     <w:p>
       <w:pPr>
@@ -692,7 +742,23 @@
           <w:sz w:val="30"/>
           <w:szCs w:val="30"/>
         </w:rPr>
-        <w:t>git remote add &lt;name&gt; &lt;url&gt; - creates a new remote repository</w:t>
+        <w:t>git remote add &lt;name&gt; &lt;</w:t>
+      </w:r>
+      <w:proofErr w:type="spellStart"/>
+      <w:r>
+        <w:rPr>
+          <w:sz w:val="30"/>
+          <w:szCs w:val="30"/>
+        </w:rPr>
+        <w:t>url</w:t>
+      </w:r>
+      <w:proofErr w:type="spellEnd"/>
+      <w:r>
+        <w:rPr>
+          <w:sz w:val="30"/>
+          <w:szCs w:val="30"/>
+        </w:rPr>
+        <w:t>&gt; - creates a new remote repository</w:t>
       </w:r>
       <w:r>
         <w:rPr>
@@ -786,7 +852,16 @@
           <w:sz w:val="30"/>
           <w:szCs w:val="30"/>
         </w:rPr>
-        <w:t>Git branch new</w:t>
+        <w:t xml:space="preserve">Git branch </w:t>
+      </w:r>
+      <w:proofErr w:type="spellStart"/>
+      <w:proofErr w:type="gramStart"/>
+      <w:r>
+        <w:rPr>
+          <w:sz w:val="30"/>
+          <w:szCs w:val="30"/>
+        </w:rPr>
+        <w:t>new</w:t>
       </w:r>
       <w:r>
         <w:rPr>
@@ -814,7 +889,23 @@
           <w:sz w:val="30"/>
           <w:szCs w:val="30"/>
         </w:rPr>
-        <w:t xml:space="preserve">ame : Creates a new branch in the local </w:t>
+        <w:t>ame</w:t>
+      </w:r>
+      <w:proofErr w:type="spellEnd"/>
+      <w:r>
+        <w:rPr>
+          <w:sz w:val="30"/>
+          <w:szCs w:val="30"/>
+        </w:rPr>
+        <w:t xml:space="preserve"> :</w:t>
+      </w:r>
+      <w:proofErr w:type="gramEnd"/>
+      <w:r>
+        <w:rPr>
+          <w:sz w:val="30"/>
+          <w:szCs w:val="30"/>
+        </w:rPr>
+        <w:t xml:space="preserve"> Creates a new branch in the local </w:t>
       </w:r>
     </w:p>
     <w:p>
@@ -851,7 +942,23 @@
           <w:sz w:val="30"/>
           <w:szCs w:val="30"/>
         </w:rPr>
-        <w:t>it branch –a / -l / -r : Lists branches in repositor</w:t>
+        <w:t>it branch –a / -l / -</w:t>
+      </w:r>
+      <w:proofErr w:type="gramStart"/>
+      <w:r>
+        <w:rPr>
+          <w:sz w:val="30"/>
+          <w:szCs w:val="30"/>
+        </w:rPr>
+        <w:t>r :</w:t>
+      </w:r>
+      <w:proofErr w:type="gramEnd"/>
+      <w:r>
+        <w:rPr>
+          <w:sz w:val="30"/>
+          <w:szCs w:val="30"/>
+        </w:rPr>
+        <w:t xml:space="preserve"> Lists branches in repositor</w:t>
       </w:r>
     </w:p>
     <w:p>
@@ -1408,7 +1515,23 @@
           <w:sz w:val="30"/>
           <w:szCs w:val="30"/>
         </w:rPr>
-        <w:t>graph –oneline – Draws path condensed output</w:t>
+        <w:t>graph –</w:t>
+      </w:r>
+      <w:proofErr w:type="spellStart"/>
+      <w:r>
+        <w:rPr>
+          <w:sz w:val="30"/>
+          <w:szCs w:val="30"/>
+        </w:rPr>
+        <w:t>oneline</w:t>
+      </w:r>
+      <w:proofErr w:type="spellEnd"/>
+      <w:r>
+        <w:rPr>
+          <w:sz w:val="30"/>
+          <w:szCs w:val="30"/>
+        </w:rPr>
+        <w:t xml:space="preserve"> – Draws path condensed output</w:t>
       </w:r>
     </w:p>
     <w:p>
@@ -1711,6 +1834,7 @@
         </w:rPr>
         <w:t>--</w:t>
       </w:r>
+      <w:proofErr w:type="spellStart"/>
       <w:r>
         <w:rPr>
           <w:sz w:val="30"/>
@@ -1718,6 +1842,7 @@
         </w:rPr>
         <w:t>oneline</w:t>
       </w:r>
+      <w:proofErr w:type="spellEnd"/>
       <w:r>
         <w:rPr>
           <w:sz w:val="30"/>
@@ -1875,8 +2000,17 @@
           <w:szCs w:val="40"/>
         </w:rPr>
         <w:lastRenderedPageBreak/>
-        <w:t>git pull</w:t>
-      </w:r>
+        <w:t xml:space="preserve">git </w:t>
+      </w:r>
+      <w:proofErr w:type="gramStart"/>
+      <w:r>
+        <w:rPr>
+          <w:sz w:val="40"/>
+          <w:szCs w:val="40"/>
+        </w:rPr>
+        <w:t>pull</w:t>
+      </w:r>
+      <w:proofErr w:type="gramEnd"/>
     </w:p>
     <w:p>
       <w:pPr>
@@ -1921,6 +2055,169 @@
           <w:szCs w:val="30"/>
         </w:rPr>
         <w:t>my local master</w:t>
+      </w:r>
+    </w:p>
+    <w:p>
+      <w:pPr>
+        <w:rPr>
+          <w:sz w:val="30"/>
+          <w:szCs w:val="30"/>
+        </w:rPr>
+      </w:pPr>
+    </w:p>
+    <w:p>
+      <w:pPr>
+        <w:rPr>
+          <w:sz w:val="30"/>
+          <w:szCs w:val="30"/>
+        </w:rPr>
+      </w:pPr>
+    </w:p>
+    <w:p>
+      <w:pPr>
+        <w:rPr>
+          <w:sz w:val="30"/>
+          <w:szCs w:val="30"/>
+        </w:rPr>
+      </w:pPr>
+    </w:p>
+    <w:p>
+      <w:pPr>
+        <w:rPr>
+          <w:sz w:val="30"/>
+          <w:szCs w:val="30"/>
+        </w:rPr>
+      </w:pPr>
+    </w:p>
+    <w:p>
+      <w:pPr>
+        <w:rPr>
+          <w:sz w:val="30"/>
+          <w:szCs w:val="30"/>
+        </w:rPr>
+      </w:pPr>
+    </w:p>
+    <w:p>
+      <w:pPr>
+        <w:rPr>
+          <w:sz w:val="30"/>
+          <w:szCs w:val="30"/>
+        </w:rPr>
+      </w:pPr>
+    </w:p>
+    <w:p>
+      <w:pPr>
+        <w:pStyle w:val="Heading1"/>
+        <w:rPr>
+          <w:sz w:val="40"/>
+          <w:szCs w:val="40"/>
+        </w:rPr>
+      </w:pPr>
+      <w:r>
+        <w:rPr>
+          <w:sz w:val="40"/>
+          <w:szCs w:val="40"/>
+        </w:rPr>
+        <w:t>Git stash</w:t>
+      </w:r>
+    </w:p>
+    <w:p>
+      <w:pPr>
+        <w:rPr>
+          <w:sz w:val="30"/>
+          <w:szCs w:val="30"/>
+        </w:rPr>
+      </w:pPr>
+      <w:r>
+        <w:rPr>
+          <w:sz w:val="30"/>
+          <w:szCs w:val="30"/>
+        </w:rPr>
+        <w:t>• git stash – creates a local only copy of the current working directory</w:t>
+      </w:r>
+    </w:p>
+    <w:p>
+      <w:pPr>
+        <w:rPr>
+          <w:sz w:val="30"/>
+          <w:szCs w:val="30"/>
+        </w:rPr>
+      </w:pPr>
+      <w:r>
+        <w:rPr>
+          <w:sz w:val="30"/>
+          <w:szCs w:val="30"/>
+        </w:rPr>
+        <w:t>• git stash list – list previous stashes</w:t>
+      </w:r>
+    </w:p>
+    <w:p>
+      <w:pPr>
+        <w:rPr>
+          <w:sz w:val="30"/>
+          <w:szCs w:val="30"/>
+        </w:rPr>
+      </w:pPr>
+      <w:r>
+        <w:rPr>
+          <w:sz w:val="30"/>
+          <w:szCs w:val="30"/>
+        </w:rPr>
+        <w:t xml:space="preserve">• git pop – retrieve the </w:t>
+      </w:r>
+      <w:proofErr w:type="gramStart"/>
+      <w:r>
+        <w:rPr>
+          <w:sz w:val="30"/>
+          <w:szCs w:val="30"/>
+        </w:rPr>
+        <w:t>stash{</w:t>
+      </w:r>
+      <w:proofErr w:type="gramEnd"/>
+      <w:r>
+        <w:rPr>
+          <w:sz w:val="30"/>
+          <w:szCs w:val="30"/>
+        </w:rPr>
+        <w:t>0} and copies the file to working directory</w:t>
+      </w:r>
+    </w:p>
+    <w:p>
+      <w:pPr>
+        <w:rPr>
+          <w:sz w:val="30"/>
+          <w:szCs w:val="30"/>
+        </w:rPr>
+      </w:pPr>
+      <w:r>
+        <w:rPr>
+          <w:sz w:val="30"/>
+          <w:szCs w:val="30"/>
+        </w:rPr>
+        <w:t xml:space="preserve">• git apply </w:t>
+      </w:r>
+      <w:proofErr w:type="gramStart"/>
+      <w:r>
+        <w:rPr>
+          <w:sz w:val="30"/>
+          <w:szCs w:val="30"/>
+        </w:rPr>
+        <w:t>stash{</w:t>
+      </w:r>
+      <w:proofErr w:type="gramEnd"/>
+      <w:r>
+        <w:rPr>
+          <w:sz w:val="30"/>
+          <w:szCs w:val="30"/>
+        </w:rPr>
+        <w:t>1} retrieve stash{1} and copy into the current directory</w:t>
+      </w:r>
+      <w:r>
+        <w:rPr>
+          <w:sz w:val="30"/>
+          <w:szCs w:val="30"/>
+        </w:rPr>
+        <w:cr/>
       </w:r>
     </w:p>
     <w:sectPr>

</xml_diff>

<commit_message>
RM test 2 file added
</commit_message>
<xml_diff>
--- a/Git Guide.docx
+++ b/Git Guide.docx
@@ -2132,7 +2132,35 @@
           <w:sz w:val="30"/>
           <w:szCs w:val="30"/>
         </w:rPr>
-        <w:t>Git rm &lt;filename&gt; - Remove file from tracking</w:t>
+        <w:t xml:space="preserve">Git rm </w:t>
+      </w:r>
+      <w:r>
+        <w:rPr>
+          <w:sz w:val="30"/>
+          <w:szCs w:val="30"/>
+        </w:rPr>
+        <w:t>f</w:t>
+      </w:r>
+      <w:r>
+        <w:rPr>
+          <w:sz w:val="30"/>
+          <w:szCs w:val="30"/>
+        </w:rPr>
+        <w:t>ilename</w:t>
+      </w:r>
+      <w:r>
+        <w:rPr>
+          <w:sz w:val="30"/>
+          <w:szCs w:val="30"/>
+        </w:rPr>
+        <w:t xml:space="preserve"> </w:t>
+      </w:r>
+      <w:r>
+        <w:rPr>
+          <w:sz w:val="30"/>
+          <w:szCs w:val="30"/>
+        </w:rPr>
+        <w:t xml:space="preserve"> - Remove file from tracking</w:t>
       </w:r>
     </w:p>
     <w:p>
@@ -2185,6 +2213,79 @@
           <w:szCs w:val="30"/>
         </w:rPr>
         <w:cr/>
+      </w:r>
+    </w:p>
+    <w:p>
+      <w:pPr>
+        <w:rPr>
+          <w:sz w:val="30"/>
+          <w:szCs w:val="30"/>
+        </w:rPr>
+      </w:pPr>
+    </w:p>
+    <w:p>
+      <w:pPr>
+        <w:rPr>
+          <w:sz w:val="30"/>
+          <w:szCs w:val="30"/>
+        </w:rPr>
+      </w:pPr>
+      <w:r>
+        <w:rPr>
+          <w:sz w:val="30"/>
+          <w:szCs w:val="30"/>
+        </w:rPr>
+        <w:lastRenderedPageBreak/>
+        <w:t>(git rm filename)</w:t>
+      </w:r>
+    </w:p>
+    <w:p>
+      <w:pPr>
+        <w:rPr>
+          <w:sz w:val="30"/>
+          <w:szCs w:val="30"/>
+        </w:rPr>
+      </w:pPr>
+      <w:r>
+        <w:rPr>
+          <w:sz w:val="30"/>
+          <w:szCs w:val="30"/>
+        </w:rPr>
+        <w:drawing>
+          <wp:inline distT="0" distB="0" distL="0" distR="0" wp14:anchorId="41FD206A" wp14:editId="3E55BDD2">
+            <wp:extent cx="4286250" cy="1040593"/>
+            <wp:effectExtent l="0" t="0" r="0" b="7620"/>
+            <wp:docPr id="6999637" name="Picture 1"/>
+            <wp:cNvGraphicFramePr>
+              <a:graphicFrameLocks xmlns:a="http://schemas.openxmlformats.org/drawingml/2006/main" noChangeAspect="1"/>
+            </wp:cNvGraphicFramePr>
+            <a:graphic xmlns:a="http://schemas.openxmlformats.org/drawingml/2006/main">
+              <a:graphicData uri="http://schemas.openxmlformats.org/drawingml/2006/picture">
+                <pic:pic xmlns:pic="http://schemas.openxmlformats.org/drawingml/2006/picture">
+                  <pic:nvPicPr>
+                    <pic:cNvPr id="6999637" name=""/>
+                    <pic:cNvPicPr/>
+                  </pic:nvPicPr>
+                  <pic:blipFill>
+                    <a:blip r:embed="rId19"/>
+                    <a:stretch>
+                      <a:fillRect/>
+                    </a:stretch>
+                  </pic:blipFill>
+                  <pic:spPr>
+                    <a:xfrm>
+                      <a:off x="0" y="0"/>
+                      <a:ext cx="4318714" cy="1048475"/>
+                    </a:xfrm>
+                    <a:prstGeom prst="rect">
+                      <a:avLst/>
+                    </a:prstGeom>
+                  </pic:spPr>
+                </pic:pic>
+              </a:graphicData>
+            </a:graphic>
+          </wp:inline>
+        </w:drawing>
       </w:r>
     </w:p>
     <w:sectPr>

</xml_diff>